<commit_message>
#Con Instalador Artec21 funcionando en UAI (incluye referencia a DLLs dotnetbar en aplicacion BDConfigXML)
</commit_message>
<xml_diff>
--- a/ArchivosParaInstalacion/Como crear Instalador.docx
+++ b/ArchivosParaInstalacion/Como crear Instalador.docx
@@ -39,31 +39,10 @@
         <w:t>: Todos los archivos que no esté</w:t>
       </w:r>
       <w:r>
-        <w:t xml:space="preserve">n en la Solución del software </w:t>
-      </w:r>
-      <w:proofErr w:type="spellStart"/>
-      <w:r>
-        <w:t>Artec</w:t>
-      </w:r>
-      <w:proofErr w:type="spellEnd"/>
-      <w:r>
-        <w:t xml:space="preserve"> (porque el </w:t>
-      </w:r>
-      <w:proofErr w:type="spellStart"/>
-      <w:r>
-        <w:t>bin</w:t>
-      </w:r>
-      <w:proofErr w:type="spellEnd"/>
-      <w:r>
-        <w:t>/</w:t>
-      </w:r>
-      <w:proofErr w:type="spellStart"/>
-      <w:r>
-        <w:t>debug</w:t>
-      </w:r>
-      <w:proofErr w:type="spellEnd"/>
-      <w:r>
-        <w:t xml:space="preserve"> no se sincroniza con GIT)</w:t>
+        <w:t>n en la Solución del software Artec</w:t>
+      </w:r>
+      <w:r>
+        <w:t xml:space="preserve"> (porque el bin/debug no se sincroniza con GIT)</w:t>
       </w:r>
       <w:r>
         <w:t>, están en:</w:t>
@@ -92,6 +71,19 @@
       </w:r>
       <w:r>
         <w:t>GIT</w:t>
+      </w:r>
+    </w:p>
+    <w:p>
+      <w:pPr>
+        <w:pStyle w:val="Sinespaciado"/>
+      </w:pPr>
+      <w:r>
+        <w:t xml:space="preserve">Nota2: Para agregar el dll de dotnetbar al bin, en referencias propiedades del dotnetbar colocar copia local en </w:t>
+      </w:r>
+      <w:bookmarkStart w:id="0" w:name="_GoBack"/>
+      <w:bookmarkEnd w:id="0"/>
+      <w:r>
+        <w:t>true</w:t>
       </w:r>
     </w:p>
     <w:p>
@@ -131,16 +123,11 @@
       <w:r>
         <w:t>El script creado recientemente renombrarlo a “</w:t>
       </w:r>
-      <w:proofErr w:type="spellStart"/>
       <w:r>
         <w:t>BDArtecDatos</w:t>
       </w:r>
       <w:r>
-        <w:t>.sql</w:t>
-      </w:r>
-      <w:proofErr w:type="spellEnd"/>
-      <w:r>
-        <w:t>”</w:t>
+        <w:t>.sql”</w:t>
       </w:r>
     </w:p>
     <w:p>
@@ -154,24 +141,14 @@
       <w:r>
         <w:t xml:space="preserve">Copiar las líneas del archivo </w:t>
       </w:r>
-      <w:proofErr w:type="spellStart"/>
       <w:r>
         <w:t>ScriptBDVerLosUseYElLoginConPass.sql</w:t>
       </w:r>
-      <w:proofErr w:type="spellEnd"/>
       <w:r>
         <w:t xml:space="preserve"> del 1 a 13 inclusive, </w:t>
       </w:r>
       <w:r>
-        <w:t>hacia “</w:t>
-      </w:r>
-      <w:proofErr w:type="spellStart"/>
-      <w:r>
-        <w:t>BDArtecDatos.sql</w:t>
-      </w:r>
-      <w:proofErr w:type="spellEnd"/>
-      <w:r>
-        <w:t xml:space="preserve">” </w:t>
+        <w:t xml:space="preserve">hacia “BDArtecDatos.sql” </w:t>
       </w:r>
       <w:r>
         <w:t>y reemplazarlo por las líneas del 1 al 8</w:t>
@@ -189,31 +166,15 @@
         </w:numPr>
       </w:pPr>
       <w:r>
-        <w:t>En “</w:t>
-      </w:r>
-      <w:proofErr w:type="spellStart"/>
-      <w:r>
-        <w:t>BDArtecDatos.sql</w:t>
-      </w:r>
-      <w:proofErr w:type="spellEnd"/>
-      <w:r>
-        <w:t>” eliminar las dos líneas siguientes:</w:t>
-      </w:r>
-    </w:p>
-    <w:p>
-      <w:pPr>
-        <w:pStyle w:val="Prrafodelista"/>
-      </w:pPr>
-      <w:r>
-        <w:t>ALTER LOGIN [</w:t>
-      </w:r>
-      <w:proofErr w:type="spellStart"/>
-      <w:r>
-        <w:t>tecnologia</w:t>
-      </w:r>
-      <w:proofErr w:type="spellEnd"/>
-      <w:r>
-        <w:t>] DISABLE</w:t>
+        <w:t>En “BDArtecDatos.sql” eliminar las dos líneas siguientes:</w:t>
+      </w:r>
+    </w:p>
+    <w:p>
+      <w:pPr>
+        <w:pStyle w:val="Prrafodelista"/>
+      </w:pPr>
+      <w:r>
+        <w:t>ALTER LOGIN [tecnologia] DISABLE</w:t>
       </w:r>
     </w:p>
     <w:p>
@@ -233,55 +194,7 @@
         </w:numPr>
       </w:pPr>
       <w:r>
-        <w:t>En “</w:t>
-      </w:r>
-      <w:proofErr w:type="spellStart"/>
-      <w:r>
-        <w:t>BDArtecDatos.sql</w:t>
-      </w:r>
-      <w:proofErr w:type="spellEnd"/>
-      <w:r>
-        <w:t xml:space="preserve">” colocarle </w:t>
-      </w:r>
-      <w:proofErr w:type="spellStart"/>
-      <w:r>
-        <w:t>password</w:t>
-      </w:r>
-      <w:proofErr w:type="spellEnd"/>
-      <w:r>
-        <w:t xml:space="preserve"> 1234 al </w:t>
-      </w:r>
-      <w:proofErr w:type="spellStart"/>
-      <w:r>
-        <w:t>login</w:t>
-      </w:r>
-      <w:proofErr w:type="spellEnd"/>
-      <w:r>
-        <w:t xml:space="preserve"> tecnología (tiene un </w:t>
-      </w:r>
-      <w:proofErr w:type="spellStart"/>
-      <w:r>
-        <w:t>password</w:t>
-      </w:r>
-      <w:proofErr w:type="spellEnd"/>
-      <w:r>
-        <w:t xml:space="preserve"> </w:t>
-      </w:r>
-      <w:proofErr w:type="spellStart"/>
-      <w:r>
-        <w:t>random</w:t>
-      </w:r>
-      <w:proofErr w:type="spellEnd"/>
-      <w:r>
-        <w:t xml:space="preserve"> cuando el archivo .</w:t>
-      </w:r>
-      <w:proofErr w:type="spellStart"/>
-      <w:r>
-        <w:t>sql</w:t>
-      </w:r>
-      <w:proofErr w:type="spellEnd"/>
-      <w:r>
-        <w:t xml:space="preserve"> se genera)</w:t>
+        <w:t>En “BDArtecDatos.sql” colocarle password 1234 al login tecnología (tiene un password random cuando el archivo .sql se genera)</w:t>
       </w:r>
     </w:p>
     <w:p>
@@ -344,28 +257,15 @@
         <w:pStyle w:val="Prrafodelista"/>
       </w:pPr>
       <w:r>
-        <w:t xml:space="preserve">#define </w:t>
-      </w:r>
-      <w:proofErr w:type="spellStart"/>
-      <w:r>
-        <w:t>MyAppName</w:t>
-      </w:r>
-      <w:proofErr w:type="spellEnd"/>
-      <w:r>
-        <w:t xml:space="preserve"> "ArtecPrueba19"</w:t>
-      </w:r>
-    </w:p>
-    <w:p>
-      <w:pPr>
-        <w:pStyle w:val="Prrafodelista"/>
-      </w:pPr>
-      <w:proofErr w:type="spellStart"/>
-      <w:r>
-        <w:t>OutputBaseFilename</w:t>
-      </w:r>
-      <w:proofErr w:type="spellEnd"/>
-      <w:r>
-        <w:t>=ArtecPrueba19</w:t>
+        <w:t>#define MyAppName "ArtecPrueba19"</w:t>
+      </w:r>
+    </w:p>
+    <w:p>
+      <w:pPr>
+        <w:pStyle w:val="Prrafodelista"/>
+      </w:pPr>
+      <w:r>
+        <w:t>OutputBaseFilename=ArtecPrueba19</w:t>
       </w:r>
     </w:p>
     <w:p>
@@ -379,13 +279,8 @@
       <w:r>
         <w:t xml:space="preserve">Generar un GUID y reemplazar el ubicado en </w:t>
       </w:r>
-      <w:proofErr w:type="spellStart"/>
-      <w:r>
-        <w:t>AppId</w:t>
-      </w:r>
-      <w:proofErr w:type="spellEnd"/>
-      <w:r>
-        <w:t>={{DB9A1133-0A3D-45DD-902E-CAD3BD1DC038}</w:t>
+      <w:r>
+        <w:t>AppId={{DB9A1133-0A3D-45DD-902E-CAD3BD1DC038}</w:t>
       </w:r>
     </w:p>
     <w:p>
@@ -397,39 +292,7 @@
         </w:numPr>
       </w:pPr>
       <w:r>
-        <w:t xml:space="preserve">En [FILES], colocar todos los archivos del </w:t>
-      </w:r>
-      <w:proofErr w:type="spellStart"/>
-      <w:r>
-        <w:t>bin</w:t>
-      </w:r>
-      <w:proofErr w:type="spellEnd"/>
-      <w:r>
-        <w:t>/</w:t>
-      </w:r>
-      <w:proofErr w:type="spellStart"/>
-      <w:r>
-        <w:t>debug</w:t>
-      </w:r>
-      <w:proofErr w:type="spellEnd"/>
-      <w:r>
-        <w:t xml:space="preserve"> (o </w:t>
-      </w:r>
-      <w:proofErr w:type="spellStart"/>
-      <w:r>
-        <w:t>bin</w:t>
-      </w:r>
-      <w:proofErr w:type="spellEnd"/>
-      <w:r>
-        <w:t>/</w:t>
-      </w:r>
-      <w:proofErr w:type="spellStart"/>
-      <w:r>
-        <w:t>release</w:t>
-      </w:r>
-      <w:proofErr w:type="spellEnd"/>
-      <w:r>
-        <w:t xml:space="preserve"> según lo que se utilice) y</w:t>
+        <w:t>En [FILES], colocar todos los archivos del bin/debug (o bin/release según lo que se utilice) y</w:t>
       </w:r>
       <w:r>
         <w:t xml:space="preserve"> además los siguientes</w:t>
@@ -458,11 +321,9 @@
           <w:numId w:val="2"/>
         </w:numPr>
       </w:pPr>
-      <w:proofErr w:type="spellStart"/>
       <w:r>
         <w:t>BDArtecDatos.sql</w:t>
       </w:r>
-      <w:proofErr w:type="spellEnd"/>
     </w:p>
     <w:p>
       <w:pPr>
@@ -520,91 +381,9 @@
           <w:numId w:val="2"/>
         </w:numPr>
       </w:pPr>
-      <w:proofErr w:type="spellStart"/>
-      <w:r>
-        <w:t>Source</w:t>
-      </w:r>
-      <w:proofErr w:type="spellEnd"/>
-      <w:r>
-        <w:t xml:space="preserve">: "D:\Se pueden borrar sin problemas\Prueba </w:t>
-      </w:r>
-      <w:proofErr w:type="spellStart"/>
-      <w:r>
-        <w:t>Artec</w:t>
-      </w:r>
-      <w:proofErr w:type="spellEnd"/>
-      <w:r>
-        <w:t xml:space="preserve"> Publicar\Pruebas Proyectos\</w:t>
-      </w:r>
-      <w:proofErr w:type="spellStart"/>
-      <w:r>
-        <w:t>DiplomaSolucion</w:t>
-      </w:r>
-      <w:proofErr w:type="spellEnd"/>
-      <w:r>
-        <w:t>\ARTEC.GUI\</w:t>
-      </w:r>
-      <w:proofErr w:type="spellStart"/>
-      <w:r>
-        <w:t>bin</w:t>
-      </w:r>
-      <w:proofErr w:type="spellEnd"/>
-      <w:r>
-        <w:t>\</w:t>
-      </w:r>
-      <w:proofErr w:type="spellStart"/>
-      <w:r>
-        <w:t>Debug</w:t>
-      </w:r>
-      <w:proofErr w:type="spellEnd"/>
-      <w:r>
-        <w:t xml:space="preserve">\Plantillas\*"; </w:t>
-      </w:r>
-      <w:proofErr w:type="spellStart"/>
-      <w:r>
-        <w:t>DestDir</w:t>
-      </w:r>
-      <w:proofErr w:type="spellEnd"/>
-      <w:r>
-        <w:t>: "{</w:t>
-      </w:r>
-      <w:proofErr w:type="spellStart"/>
-      <w:r>
-        <w:t>app</w:t>
-      </w:r>
-      <w:proofErr w:type="spellEnd"/>
-      <w:r>
-        <w:t xml:space="preserve">}\Plantillas"; </w:t>
-      </w:r>
-      <w:proofErr w:type="spellStart"/>
-      <w:r>
-        <w:t>Flags</w:t>
-      </w:r>
-      <w:proofErr w:type="spellEnd"/>
-      <w:r>
-        <w:t xml:space="preserve">: </w:t>
-      </w:r>
-      <w:proofErr w:type="spellStart"/>
-      <w:r>
-        <w:t>ignoreversion</w:t>
-      </w:r>
-      <w:proofErr w:type="spellEnd"/>
-      <w:r>
-        <w:t xml:space="preserve"> </w:t>
-      </w:r>
-      <w:proofErr w:type="spellStart"/>
-      <w:r>
-        <w:t>recursesubdirs</w:t>
-      </w:r>
-      <w:proofErr w:type="spellEnd"/>
-      <w:r>
-        <w:t xml:space="preserve"> </w:t>
-      </w:r>
-      <w:proofErr w:type="spellStart"/>
-      <w:r>
-        <w:t>createallsubdirs</w:t>
-      </w:r>
-      <w:proofErr w:type="spellEnd"/>
+      <w:r>
+        <w:t>Source: "D:\Se pueden borrar sin problemas\Prueba Artec Publicar\Pruebas Proyectos\DiplomaSolucion\ARTEC.GUI\bin\Debug\Plantillas\*"; DestDir: "{app}\Plantillas"; Flags: ignoreversion recursesubdirs createallsubdirs</w:t>
+      </w:r>
     </w:p>
     <w:p>
       <w:pPr>
@@ -612,15 +391,8 @@
         <w:ind w:left="1080"/>
       </w:pPr>
       <w:r>
-        <w:t xml:space="preserve">(Al punto g hay que modificarle la ruta a donde se llega a \Plantillas, así incluye el contenido de la misma en el instalador, es importante el </w:t>
-      </w:r>
-      <w:proofErr w:type="spellStart"/>
-      <w:r>
-        <w:t>DestDir</w:t>
-      </w:r>
-      <w:proofErr w:type="spellEnd"/>
-      <w:r>
-        <w:t>, porque así crea la carpeta \Plantillas en el instalador y le coloca todos los archivos de plantillas)</w:t>
+        <w:lastRenderedPageBreak/>
+        <w:t>(Al punto g hay que modificarle la ruta a donde se llega a \Plantillas, así incluye el contenido de la misma en el instalador, es importante el DestDir, porque así crea la carpeta \Plantillas en el instalador y le coloca todos los archivos de plantillas)</w:t>
       </w:r>
     </w:p>
     <w:p>
@@ -650,13 +422,8 @@
         </w:numPr>
       </w:pPr>
       <w:r>
-        <w:t>El instalador lo va a colocar en una carpeta “Output” que se va a encontrar en la misma ruta que donde está el archivo .</w:t>
-      </w:r>
-      <w:proofErr w:type="spellStart"/>
-      <w:r>
-        <w:t>iss</w:t>
-      </w:r>
-      <w:proofErr w:type="spellEnd"/>
+        <w:t>El instalador lo va a colocar en una carpeta “Output” que se va a encontrar en la misma ruta que donde está el archivo .iss</w:t>
+      </w:r>
       <w:r>
         <w:t xml:space="preserve"> con el Nombre que le haya puesto al principio del tutorial</w:t>
       </w:r>
@@ -740,23 +507,7 @@
         </w:numPr>
       </w:pPr>
       <w:r>
-        <w:t xml:space="preserve">La ruta a las Plantillas (aunque las plantillas están en el </w:t>
-      </w:r>
-      <w:proofErr w:type="spellStart"/>
-      <w:r>
-        <w:t>raiz</w:t>
-      </w:r>
-      <w:proofErr w:type="spellEnd"/>
-      <w:r>
-        <w:t xml:space="preserve"> de la aplicación y la </w:t>
-      </w:r>
-      <w:proofErr w:type="spellStart"/>
-      <w:r>
-        <w:t>app</w:t>
-      </w:r>
-      <w:proofErr w:type="spellEnd"/>
-      <w:r>
-        <w:t xml:space="preserve"> la toma directamente de ahí sin ir a la BD)</w:t>
+        <w:t>La ruta a las Plantillas (aunque las plantillas están en el raiz de la aplicación y la app la toma directamente de ahí sin ir a la BD)</w:t>
       </w:r>
     </w:p>
     <w:p>
@@ -783,13 +534,8 @@
         <w:t xml:space="preserve">Instala </w:t>
       </w:r>
       <w:r>
-        <w:t xml:space="preserve">el software </w:t>
-      </w:r>
-      <w:proofErr w:type="spellStart"/>
-      <w:r>
-        <w:t>Artec</w:t>
-      </w:r>
-      <w:proofErr w:type="spellEnd"/>
+        <w:t>el software Artec</w:t>
+      </w:r>
     </w:p>
     <w:p>
       <w:pPr>
@@ -824,26 +570,8 @@
         </w:numPr>
       </w:pPr>
       <w:r>
-        <w:t xml:space="preserve">Ejecuta el Configurador de conexión desde la </w:t>
-      </w:r>
-      <w:proofErr w:type="spellStart"/>
-      <w:r>
-        <w:t>app</w:t>
-      </w:r>
-      <w:proofErr w:type="spellEnd"/>
-      <w:r>
-        <w:t xml:space="preserve"> a la BD (para el </w:t>
-      </w:r>
-      <w:proofErr w:type="spellStart"/>
-      <w:r>
-        <w:t>connectionString</w:t>
-      </w:r>
-      <w:proofErr w:type="spellEnd"/>
-      <w:r>
-        <w:t>)</w:t>
-      </w:r>
-      <w:bookmarkStart w:id="0" w:name="_GoBack"/>
-      <w:bookmarkEnd w:id="0"/>
+        <w:t>Ejecuta el Configurador de conexión desde la app a la BD (para el connectionString)</w:t>
+      </w:r>
     </w:p>
     <w:sectPr>
       <w:pgSz w:w="12240" w:h="15840"/>

</xml_diff>

<commit_message>
#Manual de Instalacion OK #Instalador OK #Fix Rutas Plantillas OK #Casos de Prueba Descripcion en Carpeta OK
</commit_message>
<xml_diff>
--- a/ArchivosParaInstalacion/Como crear Instalador.docx
+++ b/ArchivosParaInstalacion/Como crear Instalador.docx
@@ -78,12 +78,7 @@
         <w:pStyle w:val="Sinespaciado"/>
       </w:pPr>
       <w:r>
-        <w:t xml:space="preserve">Nota2: Para agregar el dll de dotnetbar al bin, en referencias propiedades del dotnetbar colocar copia local en </w:t>
-      </w:r>
-      <w:bookmarkStart w:id="0" w:name="_GoBack"/>
-      <w:bookmarkEnd w:id="0"/>
-      <w:r>
-        <w:t>true</w:t>
+        <w:t>Nota2: Para agregar el dll de dotnetbar al bin, en referencias propiedades del dotnetbar colocar copia local en true</w:t>
       </w:r>
     </w:p>
     <w:p>
@@ -292,7 +287,233 @@
         </w:numPr>
       </w:pPr>
       <w:r>
-        <w:t>En [FILES], colocar todos los archivos del bin/debug (o bin/release según lo que se utilice) y</w:t>
+        <w:t>En [FILES], colocar todos los archivos del bin/debug (o bin/release según lo que se utilice)</w:t>
+      </w:r>
+    </w:p>
+    <w:p>
+      <w:pPr>
+        <w:pStyle w:val="Prrafodelista"/>
+        <w:numPr>
+          <w:ilvl w:val="0"/>
+          <w:numId w:val="4"/>
+        </w:numPr>
+      </w:pPr>
+      <w:r>
+        <w:t>ARTEC.GUI.exe</w:t>
+      </w:r>
+    </w:p>
+    <w:p>
+      <w:pPr>
+        <w:pStyle w:val="Prrafodelista"/>
+        <w:numPr>
+          <w:ilvl w:val="0"/>
+          <w:numId w:val="4"/>
+        </w:numPr>
+      </w:pPr>
+      <w:r>
+        <w:t>ARTEC.BLL.dll</w:t>
+      </w:r>
+    </w:p>
+    <w:p>
+      <w:pPr>
+        <w:pStyle w:val="Prrafodelista"/>
+        <w:numPr>
+          <w:ilvl w:val="0"/>
+          <w:numId w:val="4"/>
+        </w:numPr>
+      </w:pPr>
+      <w:r>
+        <w:t>ARTEC.BLL.pdb</w:t>
+      </w:r>
+    </w:p>
+    <w:p>
+      <w:pPr>
+        <w:pStyle w:val="Prrafodelista"/>
+        <w:numPr>
+          <w:ilvl w:val="0"/>
+          <w:numId w:val="4"/>
+        </w:numPr>
+      </w:pPr>
+      <w:r>
+        <w:t>ARTEC.DAL.dll</w:t>
+      </w:r>
+    </w:p>
+    <w:p>
+      <w:pPr>
+        <w:pStyle w:val="Prrafodelista"/>
+        <w:numPr>
+          <w:ilvl w:val="0"/>
+          <w:numId w:val="4"/>
+        </w:numPr>
+      </w:pPr>
+      <w:r>
+        <w:t>ARTEC.DAL.pdb</w:t>
+      </w:r>
+    </w:p>
+    <w:p>
+      <w:pPr>
+        <w:pStyle w:val="Prrafodelista"/>
+        <w:numPr>
+          <w:ilvl w:val="0"/>
+          <w:numId w:val="4"/>
+        </w:numPr>
+      </w:pPr>
+      <w:r>
+        <w:t>ARTEC.ENTIDADES.dll</w:t>
+      </w:r>
+    </w:p>
+    <w:p>
+      <w:pPr>
+        <w:pStyle w:val="Prrafodelista"/>
+        <w:numPr>
+          <w:ilvl w:val="0"/>
+          <w:numId w:val="4"/>
+        </w:numPr>
+      </w:pPr>
+      <w:r>
+        <w:t>ARTEC.ENTIDADES.pdb</w:t>
+      </w:r>
+    </w:p>
+    <w:p>
+      <w:pPr>
+        <w:pStyle w:val="Prrafodelista"/>
+        <w:numPr>
+          <w:ilvl w:val="0"/>
+          <w:numId w:val="4"/>
+        </w:numPr>
+      </w:pPr>
+      <w:r>
+        <w:t>ARTEC.FRAMEWORK.dll</w:t>
+      </w:r>
+    </w:p>
+    <w:p>
+      <w:pPr>
+        <w:pStyle w:val="Prrafodelista"/>
+        <w:numPr>
+          <w:ilvl w:val="0"/>
+          <w:numId w:val="4"/>
+        </w:numPr>
+      </w:pPr>
+      <w:r>
+        <w:t>ARTEC.FRAMEWORK.pdb</w:t>
+      </w:r>
+    </w:p>
+    <w:p>
+      <w:pPr>
+        <w:pStyle w:val="Prrafodelista"/>
+        <w:numPr>
+          <w:ilvl w:val="0"/>
+          <w:numId w:val="4"/>
+        </w:numPr>
+      </w:pPr>
+      <w:r>
+        <w:t>ARTEC.GUI.exe.config</w:t>
+      </w:r>
+    </w:p>
+    <w:p>
+      <w:pPr>
+        <w:pStyle w:val="Prrafodelista"/>
+        <w:numPr>
+          <w:ilvl w:val="0"/>
+          <w:numId w:val="4"/>
+        </w:numPr>
+      </w:pPr>
+      <w:r>
+        <w:t>ARTEC.GUI.pdb</w:t>
+      </w:r>
+    </w:p>
+    <w:p>
+      <w:pPr>
+        <w:pStyle w:val="Prrafodelista"/>
+        <w:numPr>
+          <w:ilvl w:val="0"/>
+          <w:numId w:val="4"/>
+        </w:numPr>
+      </w:pPr>
+      <w:r>
+        <w:lastRenderedPageBreak/>
+        <w:t>ARTEC.GUI.vshost.exe</w:t>
+      </w:r>
+    </w:p>
+    <w:p>
+      <w:pPr>
+        <w:pStyle w:val="Prrafodelista"/>
+        <w:numPr>
+          <w:ilvl w:val="0"/>
+          <w:numId w:val="4"/>
+        </w:numPr>
+      </w:pPr>
+      <w:r>
+        <w:t>ARTEC.GUI.vshost.exe.config</w:t>
+      </w:r>
+    </w:p>
+    <w:p>
+      <w:pPr>
+        <w:pStyle w:val="Prrafodelista"/>
+        <w:numPr>
+          <w:ilvl w:val="0"/>
+          <w:numId w:val="4"/>
+        </w:numPr>
+      </w:pPr>
+      <w:r>
+        <w:t>itextsharp.dll</w:t>
+      </w:r>
+    </w:p>
+    <w:p>
+      <w:pPr>
+        <w:pStyle w:val="Prrafodelista"/>
+        <w:numPr>
+          <w:ilvl w:val="0"/>
+          <w:numId w:val="4"/>
+        </w:numPr>
+      </w:pPr>
+      <w:r>
+        <w:t>itextsharp.xml</w:t>
+      </w:r>
+    </w:p>
+    <w:p>
+      <w:pPr>
+        <w:pStyle w:val="Prrafodelista"/>
+        <w:numPr>
+          <w:ilvl w:val="0"/>
+          <w:numId w:val="4"/>
+        </w:numPr>
+      </w:pPr>
+      <w:r>
+        <w:t>Xceed.Words.NET.dll</w:t>
+      </w:r>
+    </w:p>
+    <w:p>
+      <w:pPr>
+        <w:pStyle w:val="Prrafodelista"/>
+        <w:numPr>
+          <w:ilvl w:val="0"/>
+          <w:numId w:val="4"/>
+        </w:numPr>
+      </w:pPr>
+      <w:r>
+        <w:t>DevComponents.DotNetBar2.dll</w:t>
+      </w:r>
+    </w:p>
+    <w:p>
+      <w:pPr>
+        <w:pStyle w:val="Prrafodelista"/>
+        <w:numPr>
+          <w:ilvl w:val="0"/>
+          <w:numId w:val="4"/>
+        </w:numPr>
+      </w:pPr>
+      <w:r>
+        <w:t>DevComponents.DotNetBar2.xml</w:t>
+      </w:r>
+    </w:p>
+    <w:p>
+      <w:pPr>
+        <w:pStyle w:val="Prrafodelista"/>
+        <w:ind w:left="0"/>
+      </w:pPr>
+      <w:r>
+        <w:t>y</w:t>
       </w:r>
       <w:r>
         <w:t xml:space="preserve"> además los siguientes</w:t>
@@ -382,6 +603,30 @@
         </w:numPr>
       </w:pPr>
       <w:r>
+        <w:t>Artec - Manual de Ayuda.chm</w:t>
+      </w:r>
+    </w:p>
+    <w:p>
+      <w:pPr>
+        <w:pStyle w:val="Prrafodelista"/>
+        <w:numPr>
+          <w:ilvl w:val="0"/>
+          <w:numId w:val="2"/>
+        </w:numPr>
+      </w:pPr>
+      <w:r>
+        <w:t>Artec - Manual de Ayuda.chw</w:t>
+      </w:r>
+    </w:p>
+    <w:p>
+      <w:pPr>
+        <w:pStyle w:val="Prrafodelista"/>
+        <w:numPr>
+          <w:ilvl w:val="0"/>
+          <w:numId w:val="2"/>
+        </w:numPr>
+      </w:pPr>
+      <w:r>
         <w:t>Source: "D:\Se pueden borrar sin problemas\Prueba Artec Publicar\Pruebas Proyectos\DiplomaSolucion\ARTEC.GUI\bin\Debug\Plantillas\*"; DestDir: "{app}\Plantillas"; Flags: ignoreversion recursesubdirs createallsubdirs</w:t>
       </w:r>
     </w:p>
@@ -391,8 +636,12 @@
         <w:ind w:left="1080"/>
       </w:pPr>
       <w:r>
-        <w:lastRenderedPageBreak/>
-        <w:t>(Al punto g hay que modificarle la ruta a donde se llega a \Plantillas, así incluye el contenido de la misma en el instalador, es importante el DestDir, porque así crea la carpeta \Plantillas en el instalador y le coloca todos los archivos de plantillas)</w:t>
+        <w:t>(Al punto i</w:t>
+      </w:r>
+      <w:bookmarkStart w:id="0" w:name="_GoBack"/>
+      <w:bookmarkEnd w:id="0"/>
+      <w:r>
+        <w:t xml:space="preserve"> hay que modificarle la ruta a donde se llega a \Plantillas, así incluye el contenido de la misma en el instalador, es importante el DestDir, porque así crea la carpeta \Plantillas en el instalador y le coloca todos los archivos de plantillas)</w:t>
       </w:r>
     </w:p>
     <w:p>
@@ -764,6 +1013,95 @@
     </w:lvl>
   </w:abstractNum>
   <w:abstractNum w:abstractNumId="2">
+    <w:nsid w:val="36AB767A"/>
+    <w:multiLevelType w:val="hybridMultilevel"/>
+    <w:tmpl w:val="5D6A326C"/>
+    <w:lvl w:ilvl="0" w:tplc="A88A4876">
+      <w:start w:val="1"/>
+      <w:numFmt w:val="lowerLetter"/>
+      <w:lvlText w:val="%1."/>
+      <w:lvlJc w:val="left"/>
+      <w:pPr>
+        <w:ind w:left="1080" w:hanging="360"/>
+      </w:pPr>
+      <w:rPr>
+        <w:rFonts w:hint="default"/>
+      </w:rPr>
+    </w:lvl>
+    <w:lvl w:ilvl="1" w:tplc="2C0A0019" w:tentative="1">
+      <w:start w:val="1"/>
+      <w:numFmt w:val="lowerLetter"/>
+      <w:lvlText w:val="%2."/>
+      <w:lvlJc w:val="left"/>
+      <w:pPr>
+        <w:ind w:left="1800" w:hanging="360"/>
+      </w:pPr>
+    </w:lvl>
+    <w:lvl w:ilvl="2" w:tplc="2C0A001B" w:tentative="1">
+      <w:start w:val="1"/>
+      <w:numFmt w:val="lowerRoman"/>
+      <w:lvlText w:val="%3."/>
+      <w:lvlJc w:val="right"/>
+      <w:pPr>
+        <w:ind w:left="2520" w:hanging="180"/>
+      </w:pPr>
+    </w:lvl>
+    <w:lvl w:ilvl="3" w:tplc="2C0A000F" w:tentative="1">
+      <w:start w:val="1"/>
+      <w:numFmt w:val="decimal"/>
+      <w:lvlText w:val="%4."/>
+      <w:lvlJc w:val="left"/>
+      <w:pPr>
+        <w:ind w:left="3240" w:hanging="360"/>
+      </w:pPr>
+    </w:lvl>
+    <w:lvl w:ilvl="4" w:tplc="2C0A0019" w:tentative="1">
+      <w:start w:val="1"/>
+      <w:numFmt w:val="lowerLetter"/>
+      <w:lvlText w:val="%5."/>
+      <w:lvlJc w:val="left"/>
+      <w:pPr>
+        <w:ind w:left="3960" w:hanging="360"/>
+      </w:pPr>
+    </w:lvl>
+    <w:lvl w:ilvl="5" w:tplc="2C0A001B" w:tentative="1">
+      <w:start w:val="1"/>
+      <w:numFmt w:val="lowerRoman"/>
+      <w:lvlText w:val="%6."/>
+      <w:lvlJc w:val="right"/>
+      <w:pPr>
+        <w:ind w:left="4680" w:hanging="180"/>
+      </w:pPr>
+    </w:lvl>
+    <w:lvl w:ilvl="6" w:tplc="2C0A000F" w:tentative="1">
+      <w:start w:val="1"/>
+      <w:numFmt w:val="decimal"/>
+      <w:lvlText w:val="%7."/>
+      <w:lvlJc w:val="left"/>
+      <w:pPr>
+        <w:ind w:left="5400" w:hanging="360"/>
+      </w:pPr>
+    </w:lvl>
+    <w:lvl w:ilvl="7" w:tplc="2C0A0019" w:tentative="1">
+      <w:start w:val="1"/>
+      <w:numFmt w:val="lowerLetter"/>
+      <w:lvlText w:val="%8."/>
+      <w:lvlJc w:val="left"/>
+      <w:pPr>
+        <w:ind w:left="6120" w:hanging="360"/>
+      </w:pPr>
+    </w:lvl>
+    <w:lvl w:ilvl="8" w:tplc="2C0A001B" w:tentative="1">
+      <w:start w:val="1"/>
+      <w:numFmt w:val="lowerRoman"/>
+      <w:lvlText w:val="%9."/>
+      <w:lvlJc w:val="right"/>
+      <w:pPr>
+        <w:ind w:left="6840" w:hanging="180"/>
+      </w:pPr>
+    </w:lvl>
+  </w:abstractNum>
+  <w:abstractNum w:abstractNumId="3">
     <w:nsid w:val="4C911360"/>
     <w:multiLevelType w:val="hybridMultilevel"/>
     <w:tmpl w:val="987A3012"/>
@@ -860,6 +1198,9 @@
     <w:abstractNumId w:val="0"/>
   </w:num>
   <w:num w:numId="3">
+    <w:abstractNumId w:val="3"/>
+  </w:num>
+  <w:num w:numId="4">
     <w:abstractNumId w:val="2"/>
   </w:num>
 </w:numbering>

</xml_diff>